<commit_message>
Actual text fixes xD
</commit_message>
<xml_diff>
--- a/Blatt 3/Aufgabe 3.5.docx
+++ b/Blatt 3/Aufgabe 3.5.docx
@@ -76,22 +76,17 @@
           <w:sz w:val="36"/>
           <w:szCs w:val="36"/>
         </w:rPr>
-        <w:t xml:space="preserve">Aufgabenblatt 1 </w:t>
-      </w:r>
-    </w:p>
-    <w:p>
-      <w:pPr>
-        <w:pStyle w:val="Normal"/>
-        <w:bidi w:val="0"/>
-        <w:jc w:val="center"/>
-        <w:rPr>
-          <w:b w:val="false"/>
+        <w:t xml:space="preserve">Aufgabenblatt </w:t>
+      </w:r>
+      <w:r>
+        <w:rPr>
           <w:b w:val="false"/>
           <w:bCs w:val="false"/>
           <w:sz w:val="36"/>
           <w:szCs w:val="36"/>
         </w:rPr>
-      </w:pPr>
+        <w:t>3</w:t>
+      </w:r>
       <w:r>
         <w:rPr>
           <w:b w:val="false"/>
@@ -99,6 +94,29 @@
           <w:sz w:val="36"/>
           <w:szCs w:val="36"/>
         </w:rPr>
+        <w:t xml:space="preserve"> </w:t>
+      </w:r>
+    </w:p>
+    <w:p>
+      <w:pPr>
+        <w:pStyle w:val="Normal"/>
+        <w:bidi w:val="0"/>
+        <w:jc w:val="center"/>
+        <w:rPr>
+          <w:b w:val="false"/>
+          <w:b w:val="false"/>
+          <w:bCs w:val="false"/>
+          <w:sz w:val="36"/>
+          <w:szCs w:val="36"/>
+        </w:rPr>
+      </w:pPr>
+      <w:r>
+        <w:rPr>
+          <w:b w:val="false"/>
+          <w:bCs w:val="false"/>
+          <w:sz w:val="36"/>
+          <w:szCs w:val="36"/>
+        </w:rPr>
         <w:t xml:space="preserve">Einführung in die Bildverarbeitung </w:t>
       </w:r>
     </w:p>
@@ -197,15 +215,7 @@
       </w:pPr>
       <w:r>
         <w:rPr/>
-        <w:t xml:space="preserve">Punkt: </w:t>
-      </w:r>
-      <w:r>
-        <w:rPr/>
-        <w:t>A</w:t>
-      </w:r>
-      <w:r>
-        <w:rPr/>
-        <w:t>ddiert auf jeden Pixel 1 drauf.</w:t>
+        <w:t>Punkt: Addiert auf jeden Pixel 1 drauf.</w:t>
       </w:r>
     </w:p>
     <w:p>
@@ -240,23 +250,7 @@
       </w:pPr>
       <w:r>
         <w:rPr/>
-        <w:t>Nachbarschaf</w:t>
-      </w:r>
-      <w:r>
-        <w:rPr/>
-        <w:t>t</w:t>
-      </w:r>
-      <w:r>
-        <w:rPr/>
-        <w:t xml:space="preserve">: </w:t>
-      </w:r>
-      <w:r>
-        <w:rPr/>
-        <w:t>Ä</w:t>
-      </w:r>
-      <w:r>
-        <w:rPr/>
-        <w:t>ndert Nachbarn jedes Pixels.</w:t>
+        <w:t>Nachbarschaft: Ändert Nachbarn jedes Pixels.</w:t>
       </w:r>
     </w:p>
     <w:p>
@@ -291,15 +285,7 @@
       </w:pPr>
       <w:r>
         <w:rPr/>
-        <w:t xml:space="preserve">Global: </w:t>
-      </w:r>
-      <w:r>
-        <w:rPr/>
-        <w:t>N</w:t>
-      </w:r>
-      <w:r>
-        <w:rPr/>
-        <w:t>immt den Wert eines einzelnen Pixels und setzt ihn für alle Pixel.</w:t>
+        <w:t>Global: Nimmt den Wert eines einzelnen Pixels und setzt ihn für alle Pixel.</w:t>
       </w:r>
     </w:p>
     <w:p>
@@ -334,19 +320,7 @@
       </w:pPr>
       <w:r>
         <w:rPr/>
-        <w:t>Geometrisch</w:t>
-      </w:r>
-      <w:r>
-        <w:rPr/>
-        <w:t xml:space="preserve">: </w:t>
-      </w:r>
-      <w:r>
-        <w:rPr/>
-        <w:t>Dreht das Bild</w:t>
-      </w:r>
-      <w:r>
-        <w:rPr/>
-        <w:t>.</w:t>
+        <w:t>Geometrisch: Dreht das Bild.</w:t>
       </w:r>
     </w:p>
     <w:p>
@@ -381,19 +355,7 @@
       </w:pPr>
       <w:r>
         <w:rPr/>
-        <w:t>Punkt</w:t>
-      </w:r>
-      <w:r>
-        <w:rPr/>
-        <w:t xml:space="preserve">: </w:t>
-      </w:r>
-      <w:r>
-        <w:rPr/>
-        <w:t>Verändert den Wert jedes Pixels.</w:t>
-      </w:r>
-      <w:r>
-        <w:rPr/>
-        <w:t xml:space="preserve"> </w:t>
+        <w:t xml:space="preserve">Punkt: Verändert den Wert jedes Pixels. </w:t>
       </w:r>
     </w:p>
     <w:p>
@@ -498,23 +460,22 @@
       </w:pPr>
       <w:r>
         <w:rPr/>
-        <w:t>Nachbarschaft: Wert jedes Pixels wird auf das Mean de</w:t>
-      </w:r>
-      <w:r>
-        <w:rPr/>
-        <w:t>s</w:t>
-      </w:r>
-      <w:r>
-        <w:rPr/>
-        <w:t xml:space="preserve"> Werte</w:t>
-      </w:r>
-      <w:r>
-        <w:rPr/>
-        <w:t>s</w:t>
-      </w:r>
-      <w:r>
-        <w:rPr/>
-        <w:t xml:space="preserve"> der y-Achse ersetzt.</w:t>
+        <w:t>Nachbarschaft: Wert jedes Pixels wird auf das M</w:t>
+      </w:r>
+      <w:r>
+        <w:rPr>
+          <w:rFonts w:eastAsia="NSimSun" w:cs="Lucida Sans"/>
+          <w:color w:val="auto"/>
+          <w:kern w:val="2"/>
+          <w:sz w:val="24"/>
+          <w:szCs w:val="24"/>
+          <w:lang w:val="de-DE" w:eastAsia="zh-CN" w:bidi="hi-IN"/>
+        </w:rPr>
+        <w:t>ittel</w:t>
+      </w:r>
+      <w:r>
+        <w:rPr/>
+        <w:t xml:space="preserve"> des Wertes der y-Achse ersetzt.</w:t>
       </w:r>
     </w:p>
     <w:p>
@@ -535,6 +496,7 @@
       <w:pgNumType w:fmt="decimal"/>
       <w:formProt w:val="false"/>
       <w:textDirection w:val="lrTb"/>
+      <w:docGrid w:type="default" w:linePitch="100" w:charSpace="0"/>
     </w:sectPr>
   </w:body>
 </w:document>
@@ -547,14 +509,12 @@
       <w:rPr>
         <w:rFonts w:ascii="Liberation Serif" w:hAnsi="Liberation Serif" w:eastAsia="NSimSun" w:cs="Lucida Sans"/>
         <w:kern w:val="2"/>
-        <w:sz w:val="24"/>
         <w:szCs w:val="24"/>
         <w:lang w:val="de-DE" w:eastAsia="zh-CN" w:bidi="hi-IN"/>
       </w:rPr>
     </w:rPrDefault>
     <w:pPrDefault>
       <w:pPr>
-        <w:widowControl/>
         <w:suppressAutoHyphens w:val="true"/>
       </w:pPr>
     </w:pPrDefault>
@@ -564,7 +524,10 @@
     <w:qFormat/>
     <w:pPr>
       <w:widowControl/>
+      <w:suppressAutoHyphens w:val="true"/>
       <w:bidi w:val="0"/>
+      <w:spacing w:before="0" w:after="0"/>
+      <w:jc w:val="left"/>
     </w:pPr>
     <w:rPr>
       <w:rFonts w:ascii="Liberation Serif" w:hAnsi="Liberation Serif" w:eastAsia="NSimSun" w:cs="Lucida Sans"/>

</xml_diff>

<commit_message>
3.4-5 added/fixes, 3.3 improvements.
</commit_message>
<xml_diff>
--- a/Blatt 3/Aufgabe 3.5.docx
+++ b/Blatt 3/Aufgabe 3.5.docx
@@ -151,6 +151,212 @@
           <w:sz w:val="32"/>
           <w:szCs w:val="32"/>
         </w:rPr>
+        <w:t>Aufgabe 4 — Mengenoperationen auf Bildern</w:t>
+      </w:r>
+    </w:p>
+    <w:p>
+      <w:pPr>
+        <w:pStyle w:val="Normal"/>
+        <w:bidi w:val="0"/>
+        <w:jc w:val="left"/>
+        <w:rPr>
+          <w:sz w:val="32"/>
+          <w:szCs w:val="32"/>
+        </w:rPr>
+      </w:pPr>
+      <w:r>
+        <w:rPr>
+          <w:sz w:val="32"/>
+          <w:szCs w:val="32"/>
+        </w:rPr>
+      </w:r>
+    </w:p>
+    <w:p>
+      <w:pPr>
+        <w:pStyle w:val="Normal"/>
+        <w:bidi w:val="0"/>
+        <w:jc w:val="left"/>
+        <w:rPr>
+          <w:sz w:val="24"/>
+          <w:szCs w:val="24"/>
+        </w:rPr>
+      </w:pPr>
+      <w:r>
+        <w:rPr>
+          <w:sz w:val="24"/>
+          <w:szCs w:val="24"/>
+        </w:rPr>
+        <w:t>b</w:t>
+      </w:r>
+      <w:r>
+        <w:rPr>
+          <w:sz w:val="24"/>
+          <w:szCs w:val="24"/>
+        </w:rPr>
+        <w:t>)</w:t>
+      </w:r>
+    </w:p>
+    <w:p>
+      <w:pPr>
+        <w:pStyle w:val="Normal"/>
+        <w:bidi w:val="0"/>
+        <w:jc w:val="left"/>
+        <w:rPr>
+          <w:sz w:val="24"/>
+          <w:szCs w:val="24"/>
+        </w:rPr>
+      </w:pPr>
+      <w:r>
+        <w:rPr>
+          <w:sz w:val="24"/>
+          <w:szCs w:val="24"/>
+        </w:rPr>
+        <w:t>(A n B) u (B n C) u (D - C) u (D - B)</w:t>
+      </w:r>
+    </w:p>
+    <w:p>
+      <w:pPr>
+        <w:pStyle w:val="Normal"/>
+        <w:bidi w:val="0"/>
+        <w:jc w:val="left"/>
+        <w:rPr>
+          <w:sz w:val="24"/>
+          <w:szCs w:val="24"/>
+        </w:rPr>
+      </w:pPr>
+      <w:r>
+        <w:rPr>
+          <w:sz w:val="24"/>
+          <w:szCs w:val="24"/>
+        </w:rPr>
+      </w:r>
+    </w:p>
+    <w:p>
+      <w:pPr>
+        <w:pStyle w:val="Normal"/>
+        <w:bidi w:val="0"/>
+        <w:jc w:val="left"/>
+        <w:rPr>
+          <w:sz w:val="24"/>
+          <w:szCs w:val="24"/>
+        </w:rPr>
+      </w:pPr>
+      <w:r>
+        <w:rPr>
+          <w:sz w:val="24"/>
+          <w:szCs w:val="24"/>
+        </w:rPr>
+        <w:t>c)</w:t>
+      </w:r>
+    </w:p>
+    <w:p>
+      <w:pPr>
+        <w:pStyle w:val="Normal"/>
+        <w:bidi w:val="0"/>
+        <w:jc w:val="left"/>
+        <w:rPr>
+          <w:sz w:val="24"/>
+          <w:szCs w:val="24"/>
+        </w:rPr>
+      </w:pPr>
+      <w:r>
+        <w:rPr>
+          <w:sz w:val="24"/>
+          <w:szCs w:val="24"/>
+        </w:rPr>
+        <w:t>(C - D) u ((B n D) – C)</w:t>
+      </w:r>
+    </w:p>
+    <w:p>
+      <w:pPr>
+        <w:pStyle w:val="Normal"/>
+        <w:bidi w:val="0"/>
+        <w:jc w:val="left"/>
+        <w:rPr>
+          <w:sz w:val="24"/>
+          <w:szCs w:val="24"/>
+        </w:rPr>
+      </w:pPr>
+      <w:r>
+        <w:rPr>
+          <w:sz w:val="24"/>
+          <w:szCs w:val="24"/>
+        </w:rPr>
+      </w:r>
+    </w:p>
+    <w:p>
+      <w:pPr>
+        <w:pStyle w:val="Normal"/>
+        <w:bidi w:val="0"/>
+        <w:jc w:val="left"/>
+        <w:rPr>
+          <w:sz w:val="24"/>
+          <w:szCs w:val="24"/>
+        </w:rPr>
+      </w:pPr>
+      <w:r>
+        <w:rPr>
+          <w:sz w:val="24"/>
+          <w:szCs w:val="24"/>
+        </w:rPr>
+        <w:t>d)</w:t>
+      </w:r>
+    </w:p>
+    <w:p>
+      <w:pPr>
+        <w:pStyle w:val="Normal"/>
+        <w:bidi w:val="0"/>
+        <w:jc w:val="left"/>
+        <w:rPr>
+          <w:sz w:val="24"/>
+          <w:szCs w:val="24"/>
+        </w:rPr>
+      </w:pPr>
+      <w:r>
+        <w:rPr>
+          <w:sz w:val="24"/>
+          <w:szCs w:val="24"/>
+        </w:rPr>
+        <w:t>(A – B) u (B n C n D)</w:t>
+      </w:r>
+    </w:p>
+    <w:p>
+      <w:pPr>
+        <w:pStyle w:val="Normal"/>
+        <w:bidi w:val="0"/>
+        <w:jc w:val="left"/>
+        <w:rPr/>
+      </w:pPr>
+      <w:r>
+        <w:rPr/>
+      </w:r>
+    </w:p>
+    <w:p>
+      <w:pPr>
+        <w:pStyle w:val="Normal"/>
+        <w:bidi w:val="0"/>
+        <w:jc w:val="left"/>
+        <w:rPr/>
+      </w:pPr>
+      <w:r>
+        <w:rPr/>
+      </w:r>
+    </w:p>
+    <w:p>
+      <w:pPr>
+        <w:pStyle w:val="Normal"/>
+        <w:bidi w:val="0"/>
+        <w:jc w:val="left"/>
+        <w:rPr>
+          <w:sz w:val="32"/>
+          <w:szCs w:val="32"/>
+        </w:rPr>
+      </w:pPr>
+      <w:r>
+        <w:rPr>
+          <w:sz w:val="32"/>
+          <w:szCs w:val="32"/>
+        </w:rPr>
         <w:t>Aufgabe 5 — Räumliche Operationen</w:t>
       </w:r>
     </w:p>
@@ -232,23 +438,7 @@
       </w:pPr>
       <w:r>
         <w:rPr/>
-        <w:t xml:space="preserve">Nachbarschaft: Ändert </w:t>
-      </w:r>
-      <w:r>
-        <w:rPr/>
-        <w:t>den Wert</w:t>
-      </w:r>
-      <w:r>
-        <w:rPr/>
-        <w:t xml:space="preserve"> jedes Pixels </w:t>
-      </w:r>
-      <w:r>
-        <w:rPr/>
-        <w:t>auf den seines Nachbarn</w:t>
-      </w:r>
-      <w:r>
-        <w:rPr/>
-        <w:t>.</w:t>
+        <w:t>Nachbarschaft: Ändert den Wert jedes Pixels auf den seines Nachbarn.</w:t>
       </w:r>
     </w:p>
     <w:p>
@@ -298,15 +488,7 @@
       </w:r>
       <w:r>
         <w:rPr/>
-        <w:t xml:space="preserve"> setzt </w:t>
-      </w:r>
-      <w:r>
-        <w:rPr/>
-        <w:t>den Maximalwert</w:t>
-      </w:r>
-      <w:r>
-        <w:rPr/>
-        <w:t xml:space="preserve"> für alle Pixel.</w:t>
+        <w:t xml:space="preserve"> setzt den Maximalwert für alle Pixel.</w:t>
       </w:r>
     </w:p>
     <w:p>
@@ -433,7 +615,7 @@
           <w:szCs w:val="24"/>
           <w:lang w:val="de-DE" w:eastAsia="zh-CN" w:bidi="hi-IN"/>
         </w:rPr>
-        <w:t>Punkt</w:t>
+        <w:t>Global</w:t>
       </w:r>
       <w:r>
         <w:rPr/>
@@ -448,7 +630,51 @@
           <w:szCs w:val="24"/>
           <w:lang w:val="de-DE" w:eastAsia="zh-CN" w:bidi="hi-IN"/>
         </w:rPr>
-        <w:t xml:space="preserve"> Zieht den Mittelwert jedes Pixels von sich selbst ab</w:t>
+        <w:t xml:space="preserve"> Zieht den Mittelwert </w:t>
+      </w:r>
+      <w:r>
+        <w:rPr>
+          <w:rFonts w:eastAsia="NSimSun" w:cs="Lucida Sans"/>
+          <w:color w:val="auto"/>
+          <w:kern w:val="2"/>
+          <w:sz w:val="24"/>
+          <w:szCs w:val="24"/>
+          <w:lang w:val="de-DE" w:eastAsia="zh-CN" w:bidi="hi-IN"/>
+        </w:rPr>
+        <w:t>aller Pixel/des Bildes</w:t>
+      </w:r>
+      <w:r>
+        <w:rPr>
+          <w:rFonts w:eastAsia="NSimSun" w:cs="Lucida Sans"/>
+          <w:color w:val="auto"/>
+          <w:kern w:val="2"/>
+          <w:sz w:val="24"/>
+          <w:szCs w:val="24"/>
+          <w:lang w:val="de-DE" w:eastAsia="zh-CN" w:bidi="hi-IN"/>
+        </w:rPr>
+        <w:t xml:space="preserve"> von </w:t>
+      </w:r>
+      <w:r>
+        <w:rPr>
+          <w:rFonts w:eastAsia="NSimSun" w:cs="Lucida Sans"/>
+          <w:color w:val="auto"/>
+          <w:kern w:val="2"/>
+          <w:sz w:val="24"/>
+          <w:szCs w:val="24"/>
+          <w:lang w:val="de-DE" w:eastAsia="zh-CN" w:bidi="hi-IN"/>
+        </w:rPr>
+        <w:t>jedem Pixel</w:t>
+      </w:r>
+      <w:r>
+        <w:rPr>
+          <w:rFonts w:eastAsia="NSimSun" w:cs="Lucida Sans"/>
+          <w:color w:val="auto"/>
+          <w:kern w:val="2"/>
+          <w:sz w:val="24"/>
+          <w:szCs w:val="24"/>
+          <w:lang w:val="de-DE" w:eastAsia="zh-CN" w:bidi="hi-IN"/>
+        </w:rPr>
+        <w:t xml:space="preserve"> ab</w:t>
       </w:r>
       <w:r>
         <w:rPr/>

</xml_diff>